<commit_message>
A couple minor fixes.
</commit_message>
<xml_diff>
--- a/Lifeboat Associates CPM2 Users Notes.docx
+++ b/Lifeboat Associates CPM2 Users Notes.docx
@@ -462,7 +462,7 @@
             </w:rPr>
             <w:fldChar w:fldCharType="separate"/>
           </w:r>
-          <w:hyperlink w:anchor="_Toc38523730" w:history="1">
+          <w:hyperlink w:anchor="_Toc38525106" w:history="1">
             <w:r>
               <w:rPr>
                 <w:rStyle w:val="Hyperlink"/>
@@ -489,7 +489,7 @@
                 <w:noProof/>
                 <w:webHidden/>
               </w:rPr>
-              <w:instrText xml:space="preserve"> PAGEREF _Toc38523730 \h </w:instrText>
+              <w:instrText xml:space="preserve"> PAGEREF _Toc38525106 \h </w:instrText>
             </w:r>
             <w:r>
               <w:rPr>
@@ -533,7 +533,7 @@
               <w:szCs w:val="24"/>
             </w:rPr>
           </w:pPr>
-          <w:hyperlink w:anchor="_Toc38523731" w:history="1">
+          <w:hyperlink w:anchor="_Toc38525107" w:history="1">
             <w:r>
               <w:rPr>
                 <w:rStyle w:val="Hyperlink"/>
@@ -560,7 +560,7 @@
                 <w:noProof/>
                 <w:webHidden/>
               </w:rPr>
-              <w:instrText xml:space="preserve"> PAGEREF _Toc38523731 \h </w:instrText>
+              <w:instrText xml:space="preserve"> PAGEREF _Toc38525107 \h </w:instrText>
             </w:r>
             <w:r>
               <w:rPr>
@@ -604,7 +604,7 @@
               <w:szCs w:val="24"/>
             </w:rPr>
           </w:pPr>
-          <w:hyperlink w:anchor="_Toc38523732" w:history="1">
+          <w:hyperlink w:anchor="_Toc38525108" w:history="1">
             <w:r>
               <w:rPr>
                 <w:rStyle w:val="Hyperlink"/>
@@ -631,7 +631,7 @@
                 <w:noProof/>
                 <w:webHidden/>
               </w:rPr>
-              <w:instrText xml:space="preserve"> PAGEREF _Toc38523732 \h </w:instrText>
+              <w:instrText xml:space="preserve"> PAGEREF _Toc38525108 \h </w:instrText>
             </w:r>
             <w:r>
               <w:rPr>
@@ -675,13 +675,13 @@
               <w:szCs w:val="24"/>
             </w:rPr>
           </w:pPr>
-          <w:hyperlink w:anchor="_Toc38523733" w:history="1">
+          <w:hyperlink w:anchor="_Toc38525109" w:history="1">
             <w:r>
               <w:rPr>
                 <w:rStyle w:val="Hyperlink"/>
                 <w:noProof/>
               </w:rPr>
-              <w:t>WHAT IS CP/M?</w:t>
+              <w:t>The Altair DOS (Disk Operating System) and Altair BASIC are designed to run on Altair hardware and no other. Therefore, they are called "machine dependent". You will still be able to run your DOS programs by simply booting up Altair DOS at any time.</w:t>
             </w:r>
             <w:r>
               <w:rPr>
@@ -702,7 +702,7 @@
                 <w:noProof/>
                 <w:webHidden/>
               </w:rPr>
-              <w:instrText xml:space="preserve"> PAGEREF _Toc38523733 \h </w:instrText>
+              <w:instrText xml:space="preserve"> PAGEREF _Toc38525109 \h </w:instrText>
             </w:r>
             <w:r>
               <w:rPr>
@@ -722,7 +722,7 @@
                 <w:noProof/>
                 <w:webHidden/>
               </w:rPr>
-              <w:t>2</w:t>
+              <w:t>1</w:t>
             </w:r>
             <w:r>
               <w:rPr>
@@ -746,12 +746,83 @@
               <w:szCs w:val="24"/>
             </w:rPr>
           </w:pPr>
-          <w:hyperlink w:anchor="_Toc38523734" w:history="1">
+          <w:hyperlink w:anchor="_Toc38525110" w:history="1">
             <w:r>
               <w:rPr>
                 <w:rStyle w:val="Hyperlink"/>
                 <w:noProof/>
               </w:rPr>
+              <w:t>WHAT IS CP/M?</w:t>
+            </w:r>
+            <w:r>
+              <w:rPr>
+                <w:noProof/>
+                <w:webHidden/>
+              </w:rPr>
+              <w:tab/>
+            </w:r>
+            <w:r>
+              <w:rPr>
+                <w:noProof/>
+                <w:webHidden/>
+              </w:rPr>
+              <w:fldChar w:fldCharType="begin"/>
+            </w:r>
+            <w:r>
+              <w:rPr>
+                <w:noProof/>
+                <w:webHidden/>
+              </w:rPr>
+              <w:instrText xml:space="preserve"> PAGEREF _Toc38525110 \h </w:instrText>
+            </w:r>
+            <w:r>
+              <w:rPr>
+                <w:noProof/>
+                <w:webHidden/>
+              </w:rPr>
+            </w:r>
+            <w:r>
+              <w:rPr>
+                <w:noProof/>
+                <w:webHidden/>
+              </w:rPr>
+              <w:fldChar w:fldCharType="separate"/>
+            </w:r>
+            <w:r>
+              <w:rPr>
+                <w:noProof/>
+                <w:webHidden/>
+              </w:rPr>
+              <w:t>2</w:t>
+            </w:r>
+            <w:r>
+              <w:rPr>
+                <w:noProof/>
+                <w:webHidden/>
+              </w:rPr>
+              <w:fldChar w:fldCharType="end"/>
+            </w:r>
+          </w:hyperlink>
+        </w:p>
+        <w:p>
+          <w:pPr>
+            <w:pStyle w:val="TOC2"/>
+            <w:tabs>
+              <w:tab w:val="right" w:leader="dot" w:pos="9350"/>
+            </w:tabs>
+            <w:rPr>
+              <w:rFonts w:asciiTheme="minorHAnsi" w:eastAsiaTheme="minorEastAsia" w:hAnsiTheme="minorHAnsi" w:cstheme="minorBidi"/>
+              <w:bCs w:val="0"/>
+              <w:noProof/>
+              <w:szCs w:val="24"/>
+            </w:rPr>
+          </w:pPr>
+          <w:hyperlink w:anchor="_Toc38525111" w:history="1">
+            <w:r>
+              <w:rPr>
+                <w:rStyle w:val="Hyperlink"/>
+                <w:noProof/>
+              </w:rPr>
               <w:t>A BRIEF HISTORY OF CP/M</w:t>
             </w:r>
             <w:r>
@@ -773,7 +844,7 @@
                 <w:noProof/>
                 <w:webHidden/>
               </w:rPr>
-              <w:instrText xml:space="preserve"> PAGEREF _Toc38523734 \h </w:instrText>
+              <w:instrText xml:space="preserve"> PAGEREF _Toc38525111 \h </w:instrText>
             </w:r>
             <w:r>
               <w:rPr>
@@ -817,7 +888,7 @@
               <w:noProof/>
             </w:rPr>
           </w:pPr>
-          <w:hyperlink w:anchor="_Toc38523735" w:history="1">
+          <w:hyperlink w:anchor="_Toc38525112" w:history="1">
             <w:r>
               <w:rPr>
                 <w:rStyle w:val="Hyperlink"/>
@@ -844,7 +915,7 @@
                 <w:noProof/>
                 <w:webHidden/>
               </w:rPr>
-              <w:instrText xml:space="preserve"> PAGEREF _Toc38523735 \h </w:instrText>
+              <w:instrText xml:space="preserve"> PAGEREF _Toc38525112 \h </w:instrText>
             </w:r>
             <w:r>
               <w:rPr>
@@ -888,7 +959,7 @@
               <w:szCs w:val="24"/>
             </w:rPr>
           </w:pPr>
-          <w:hyperlink w:anchor="_Toc38523736" w:history="1">
+          <w:hyperlink w:anchor="_Toc38525113" w:history="1">
             <w:r>
               <w:rPr>
                 <w:rStyle w:val="Hyperlink"/>
@@ -915,7 +986,7 @@
                 <w:noProof/>
                 <w:webHidden/>
               </w:rPr>
-              <w:instrText xml:space="preserve"> PAGEREF _Toc38523736 \h </w:instrText>
+              <w:instrText xml:space="preserve"> PAGEREF _Toc38525113 \h </w:instrText>
             </w:r>
             <w:r>
               <w:rPr>
@@ -959,7 +1030,7 @@
               <w:noProof/>
             </w:rPr>
           </w:pPr>
-          <w:hyperlink w:anchor="_Toc38523737" w:history="1">
+          <w:hyperlink w:anchor="_Toc38525114" w:history="1">
             <w:r>
               <w:rPr>
                 <w:rStyle w:val="Hyperlink"/>
@@ -986,7 +1057,7 @@
                 <w:noProof/>
                 <w:webHidden/>
               </w:rPr>
-              <w:instrText xml:space="preserve"> PAGEREF _Toc38523737 \h </w:instrText>
+              <w:instrText xml:space="preserve"> PAGEREF _Toc38525114 \h </w:instrText>
             </w:r>
             <w:r>
               <w:rPr>
@@ -1030,7 +1101,7 @@
               <w:noProof/>
             </w:rPr>
           </w:pPr>
-          <w:hyperlink w:anchor="_Toc38523738" w:history="1">
+          <w:hyperlink w:anchor="_Toc38525115" w:history="1">
             <w:r>
               <w:rPr>
                 <w:rStyle w:val="Hyperlink"/>
@@ -1057,7 +1128,7 @@
                 <w:noProof/>
                 <w:webHidden/>
               </w:rPr>
-              <w:instrText xml:space="preserve"> PAGEREF _Toc38523738 \h </w:instrText>
+              <w:instrText xml:space="preserve"> PAGEREF _Toc38525115 \h </w:instrText>
             </w:r>
             <w:r>
               <w:rPr>
@@ -1101,7 +1172,7 @@
               <w:szCs w:val="24"/>
             </w:rPr>
           </w:pPr>
-          <w:hyperlink w:anchor="_Toc38523739" w:history="1">
+          <w:hyperlink w:anchor="_Toc38525116" w:history="1">
             <w:r>
               <w:rPr>
                 <w:rStyle w:val="Hyperlink"/>
@@ -1128,7 +1199,7 @@
                 <w:noProof/>
                 <w:webHidden/>
               </w:rPr>
-              <w:instrText xml:space="preserve"> PAGEREF _Toc38523739 \h </w:instrText>
+              <w:instrText xml:space="preserve"> PAGEREF _Toc38525116 \h </w:instrText>
             </w:r>
             <w:r>
               <w:rPr>
@@ -1172,7 +1243,7 @@
               <w:noProof/>
             </w:rPr>
           </w:pPr>
-          <w:hyperlink w:anchor="_Toc38523740" w:history="1">
+          <w:hyperlink w:anchor="_Toc38525117" w:history="1">
             <w:r>
               <w:rPr>
                 <w:rStyle w:val="Hyperlink"/>
@@ -1199,7 +1270,7 @@
                 <w:noProof/>
                 <w:webHidden/>
               </w:rPr>
-              <w:instrText xml:space="preserve"> PAGEREF _Toc38523740 \h </w:instrText>
+              <w:instrText xml:space="preserve"> PAGEREF _Toc38525117 \h </w:instrText>
             </w:r>
             <w:r>
               <w:rPr>
@@ -1243,7 +1314,7 @@
               <w:noProof/>
             </w:rPr>
           </w:pPr>
-          <w:hyperlink w:anchor="_Toc38523741" w:history="1">
+          <w:hyperlink w:anchor="_Toc38525118" w:history="1">
             <w:r>
               <w:rPr>
                 <w:rStyle w:val="Hyperlink"/>
@@ -1270,7 +1341,7 @@
                 <w:noProof/>
                 <w:webHidden/>
               </w:rPr>
-              <w:instrText xml:space="preserve"> PAGEREF _Toc38523741 \h </w:instrText>
+              <w:instrText xml:space="preserve"> PAGEREF _Toc38525118 \h </w:instrText>
             </w:r>
             <w:r>
               <w:rPr>
@@ -1314,7 +1385,7 @@
               <w:noProof/>
             </w:rPr>
           </w:pPr>
-          <w:hyperlink w:anchor="_Toc38523742" w:history="1">
+          <w:hyperlink w:anchor="_Toc38525119" w:history="1">
             <w:r>
               <w:rPr>
                 <w:rStyle w:val="Hyperlink"/>
@@ -1341,7 +1412,7 @@
                 <w:noProof/>
                 <w:webHidden/>
               </w:rPr>
-              <w:instrText xml:space="preserve"> PAGEREF _Toc38523742 \h </w:instrText>
+              <w:instrText xml:space="preserve"> PAGEREF _Toc38525119 \h </w:instrText>
             </w:r>
             <w:r>
               <w:rPr>
@@ -1385,7 +1456,7 @@
               <w:szCs w:val="24"/>
             </w:rPr>
           </w:pPr>
-          <w:hyperlink w:anchor="_Toc38523743" w:history="1">
+          <w:hyperlink w:anchor="_Toc38525120" w:history="1">
             <w:r>
               <w:rPr>
                 <w:rStyle w:val="Hyperlink"/>
@@ -1412,7 +1483,7 @@
                 <w:noProof/>
                 <w:webHidden/>
               </w:rPr>
-              <w:instrText xml:space="preserve"> PAGEREF _Toc38523743 \h </w:instrText>
+              <w:instrText xml:space="preserve"> PAGEREF _Toc38525120 \h </w:instrText>
             </w:r>
             <w:r>
               <w:rPr>
@@ -1456,7 +1527,7 @@
               <w:szCs w:val="24"/>
             </w:rPr>
           </w:pPr>
-          <w:hyperlink w:anchor="_Toc38523744" w:history="1">
+          <w:hyperlink w:anchor="_Toc38525121" w:history="1">
             <w:r>
               <w:rPr>
                 <w:rStyle w:val="Hyperlink"/>
@@ -1483,7 +1554,7 @@
                 <w:noProof/>
                 <w:webHidden/>
               </w:rPr>
-              <w:instrText xml:space="preserve"> PAGEREF _Toc38523744 \h </w:instrText>
+              <w:instrText xml:space="preserve"> PAGEREF _Toc38525121 \h </w:instrText>
             </w:r>
             <w:r>
               <w:rPr>
@@ -1527,7 +1598,7 @@
               <w:noProof/>
             </w:rPr>
           </w:pPr>
-          <w:hyperlink w:anchor="_Toc38523745" w:history="1">
+          <w:hyperlink w:anchor="_Toc38525122" w:history="1">
             <w:r>
               <w:rPr>
                 <w:rStyle w:val="Hyperlink"/>
@@ -1554,7 +1625,7 @@
                 <w:noProof/>
                 <w:webHidden/>
               </w:rPr>
-              <w:instrText xml:space="preserve"> PAGEREF _Toc38523745 \h </w:instrText>
+              <w:instrText xml:space="preserve"> PAGEREF _Toc38525122 \h </w:instrText>
             </w:r>
             <w:r>
               <w:rPr>
@@ -1598,7 +1669,7 @@
               <w:szCs w:val="24"/>
             </w:rPr>
           </w:pPr>
-          <w:hyperlink w:anchor="_Toc38523746" w:history="1">
+          <w:hyperlink w:anchor="_Toc38525123" w:history="1">
             <w:r>
               <w:rPr>
                 <w:rStyle w:val="Hyperlink"/>
@@ -1625,7 +1696,7 @@
                 <w:noProof/>
                 <w:webHidden/>
               </w:rPr>
-              <w:instrText xml:space="preserve"> PAGEREF _Toc38523746 \h </w:instrText>
+              <w:instrText xml:space="preserve"> PAGEREF _Toc38525123 \h </w:instrText>
             </w:r>
             <w:r>
               <w:rPr>
@@ -1669,7 +1740,7 @@
               <w:szCs w:val="24"/>
             </w:rPr>
           </w:pPr>
-          <w:hyperlink w:anchor="_Toc38523747" w:history="1">
+          <w:hyperlink w:anchor="_Toc38525124" w:history="1">
             <w:r>
               <w:rPr>
                 <w:rStyle w:val="Hyperlink"/>
@@ -1696,7 +1767,7 @@
                 <w:noProof/>
                 <w:webHidden/>
               </w:rPr>
-              <w:instrText xml:space="preserve"> PAGEREF _Toc38523747 \h </w:instrText>
+              <w:instrText xml:space="preserve"> PAGEREF _Toc38525124 \h </w:instrText>
             </w:r>
             <w:r>
               <w:rPr>
@@ -1740,7 +1811,7 @@
               <w:szCs w:val="24"/>
             </w:rPr>
           </w:pPr>
-          <w:hyperlink w:anchor="_Toc38523748" w:history="1">
+          <w:hyperlink w:anchor="_Toc38525125" w:history="1">
             <w:r>
               <w:rPr>
                 <w:rStyle w:val="Hyperlink"/>
@@ -1767,7 +1838,7 @@
                 <w:noProof/>
                 <w:webHidden/>
               </w:rPr>
-              <w:instrText xml:space="preserve"> PAGEREF _Toc38523748 \h </w:instrText>
+              <w:instrText xml:space="preserve"> PAGEREF _Toc38525125 \h </w:instrText>
             </w:r>
             <w:r>
               <w:rPr>
@@ -1811,7 +1882,7 @@
               <w:szCs w:val="24"/>
             </w:rPr>
           </w:pPr>
-          <w:hyperlink w:anchor="_Toc38523749" w:history="1">
+          <w:hyperlink w:anchor="_Toc38525126" w:history="1">
             <w:r>
               <w:rPr>
                 <w:rStyle w:val="Hyperlink"/>
@@ -1838,7 +1909,7 @@
                 <w:noProof/>
                 <w:webHidden/>
               </w:rPr>
-              <w:instrText xml:space="preserve"> PAGEREF _Toc38523749 \h </w:instrText>
+              <w:instrText xml:space="preserve"> PAGEREF _Toc38525126 \h </w:instrText>
             </w:r>
             <w:r>
               <w:rPr>
@@ -1882,7 +1953,7 @@
               <w:szCs w:val="24"/>
             </w:rPr>
           </w:pPr>
-          <w:hyperlink w:anchor="_Toc38523750" w:history="1">
+          <w:hyperlink w:anchor="_Toc38525127" w:history="1">
             <w:r>
               <w:rPr>
                 <w:rStyle w:val="Hyperlink"/>
@@ -1909,7 +1980,7 @@
                 <w:noProof/>
                 <w:webHidden/>
               </w:rPr>
-              <w:instrText xml:space="preserve"> PAGEREF _Toc38523750 \h </w:instrText>
+              <w:instrText xml:space="preserve"> PAGEREF _Toc38525127 \h </w:instrText>
             </w:r>
             <w:r>
               <w:rPr>
@@ -1953,7 +2024,7 @@
               <w:szCs w:val="24"/>
             </w:rPr>
           </w:pPr>
-          <w:hyperlink w:anchor="_Toc38523751" w:history="1">
+          <w:hyperlink w:anchor="_Toc38525128" w:history="1">
             <w:r>
               <w:rPr>
                 <w:rStyle w:val="Hyperlink"/>
@@ -1980,7 +2051,7 @@
                 <w:noProof/>
                 <w:webHidden/>
               </w:rPr>
-              <w:instrText xml:space="preserve"> PAGEREF _Toc38523751 \h </w:instrText>
+              <w:instrText xml:space="preserve"> PAGEREF _Toc38525128 \h </w:instrText>
             </w:r>
             <w:r>
               <w:rPr>
@@ -2024,7 +2095,7 @@
               <w:szCs w:val="24"/>
             </w:rPr>
           </w:pPr>
-          <w:hyperlink w:anchor="_Toc38523752" w:history="1">
+          <w:hyperlink w:anchor="_Toc38525129" w:history="1">
             <w:r>
               <w:rPr>
                 <w:rStyle w:val="Hyperlink"/>
@@ -2051,7 +2122,7 @@
                 <w:noProof/>
                 <w:webHidden/>
               </w:rPr>
-              <w:instrText xml:space="preserve"> PAGEREF _Toc38523752 \h </w:instrText>
+              <w:instrText xml:space="preserve"> PAGEREF _Toc38525129 \h </w:instrText>
             </w:r>
             <w:r>
               <w:rPr>
@@ -2095,7 +2166,7 @@
               <w:szCs w:val="24"/>
             </w:rPr>
           </w:pPr>
-          <w:hyperlink w:anchor="_Toc38523753" w:history="1">
+          <w:hyperlink w:anchor="_Toc38525130" w:history="1">
             <w:r>
               <w:rPr>
                 <w:rStyle w:val="Hyperlink"/>
@@ -2122,7 +2193,7 @@
                 <w:noProof/>
                 <w:webHidden/>
               </w:rPr>
-              <w:instrText xml:space="preserve"> PAGEREF _Toc38523753 \h </w:instrText>
+              <w:instrText xml:space="preserve"> PAGEREF _Toc38525130 \h </w:instrText>
             </w:r>
             <w:r>
               <w:rPr>
@@ -2166,7 +2237,7 @@
               <w:szCs w:val="24"/>
             </w:rPr>
           </w:pPr>
-          <w:hyperlink w:anchor="_Toc38523754" w:history="1">
+          <w:hyperlink w:anchor="_Toc38525131" w:history="1">
             <w:r>
               <w:rPr>
                 <w:rStyle w:val="Hyperlink"/>
@@ -2193,7 +2264,7 @@
                 <w:noProof/>
                 <w:webHidden/>
               </w:rPr>
-              <w:instrText xml:space="preserve"> PAGEREF _Toc38523754 \h </w:instrText>
+              <w:instrText xml:space="preserve"> PAGEREF _Toc38525131 \h </w:instrText>
             </w:r>
             <w:r>
               <w:rPr>
@@ -2237,7 +2308,7 @@
               <w:szCs w:val="24"/>
             </w:rPr>
           </w:pPr>
-          <w:hyperlink w:anchor="_Toc38523755" w:history="1">
+          <w:hyperlink w:anchor="_Toc38525132" w:history="1">
             <w:r>
               <w:rPr>
                 <w:rStyle w:val="Hyperlink"/>
@@ -2264,7 +2335,7 @@
                 <w:noProof/>
                 <w:webHidden/>
               </w:rPr>
-              <w:instrText xml:space="preserve"> PAGEREF _Toc38523755 \h </w:instrText>
+              <w:instrText xml:space="preserve"> PAGEREF _Toc38525132 \h </w:instrText>
             </w:r>
             <w:r>
               <w:rPr>
@@ -2308,7 +2379,7 @@
               <w:szCs w:val="24"/>
             </w:rPr>
           </w:pPr>
-          <w:hyperlink w:anchor="_Toc38523756" w:history="1">
+          <w:hyperlink w:anchor="_Toc38525133" w:history="1">
             <w:r>
               <w:rPr>
                 <w:rStyle w:val="Hyperlink"/>
@@ -2335,7 +2406,7 @@
                 <w:noProof/>
                 <w:webHidden/>
               </w:rPr>
-              <w:instrText xml:space="preserve"> PAGEREF _Toc38523756 \h </w:instrText>
+              <w:instrText xml:space="preserve"> PAGEREF _Toc38525133 \h </w:instrText>
             </w:r>
             <w:r>
               <w:rPr>
@@ -2379,7 +2450,7 @@
               <w:szCs w:val="24"/>
             </w:rPr>
           </w:pPr>
-          <w:hyperlink w:anchor="_Toc38523757" w:history="1">
+          <w:hyperlink w:anchor="_Toc38525134" w:history="1">
             <w:r>
               <w:rPr>
                 <w:rStyle w:val="Hyperlink"/>
@@ -2406,7 +2477,7 @@
                 <w:noProof/>
                 <w:webHidden/>
               </w:rPr>
-              <w:instrText xml:space="preserve"> PAGEREF _Toc38523757 \h </w:instrText>
+              <w:instrText xml:space="preserve"> PAGEREF _Toc38525134 \h </w:instrText>
             </w:r>
             <w:r>
               <w:rPr>
@@ -2450,7 +2521,7 @@
               <w:szCs w:val="24"/>
             </w:rPr>
           </w:pPr>
-          <w:hyperlink w:anchor="_Toc38523758" w:history="1">
+          <w:hyperlink w:anchor="_Toc38525135" w:history="1">
             <w:r>
               <w:rPr>
                 <w:rStyle w:val="Hyperlink"/>
@@ -2477,7 +2548,7 @@
                 <w:noProof/>
                 <w:webHidden/>
               </w:rPr>
-              <w:instrText xml:space="preserve"> PAGEREF _Toc38523758 \h </w:instrText>
+              <w:instrText xml:space="preserve"> PAGEREF _Toc38525135 \h </w:instrText>
             </w:r>
             <w:r>
               <w:rPr>
@@ -2521,7 +2592,7 @@
               <w:szCs w:val="24"/>
             </w:rPr>
           </w:pPr>
-          <w:hyperlink w:anchor="_Toc38523759" w:history="1">
+          <w:hyperlink w:anchor="_Toc38525136" w:history="1">
             <w:r>
               <w:rPr>
                 <w:rStyle w:val="Hyperlink"/>
@@ -2548,7 +2619,7 @@
                 <w:noProof/>
                 <w:webHidden/>
               </w:rPr>
-              <w:instrText xml:space="preserve"> PAGEREF _Toc38523759 \h </w:instrText>
+              <w:instrText xml:space="preserve"> PAGEREF _Toc38525136 \h </w:instrText>
             </w:r>
             <w:r>
               <w:rPr>
@@ -2592,7 +2663,7 @@
               <w:szCs w:val="24"/>
             </w:rPr>
           </w:pPr>
-          <w:hyperlink w:anchor="_Toc38523760" w:history="1">
+          <w:hyperlink w:anchor="_Toc38525137" w:history="1">
             <w:r>
               <w:rPr>
                 <w:rStyle w:val="Hyperlink"/>
@@ -2619,7 +2690,7 @@
                 <w:noProof/>
                 <w:webHidden/>
               </w:rPr>
-              <w:instrText xml:space="preserve"> PAGEREF _Toc38523760 \h </w:instrText>
+              <w:instrText xml:space="preserve"> PAGEREF _Toc38525137 \h </w:instrText>
             </w:r>
             <w:r>
               <w:rPr>
@@ -2663,7 +2734,7 @@
               <w:szCs w:val="24"/>
             </w:rPr>
           </w:pPr>
-          <w:hyperlink w:anchor="_Toc38523761" w:history="1">
+          <w:hyperlink w:anchor="_Toc38525138" w:history="1">
             <w:r>
               <w:rPr>
                 <w:rStyle w:val="Hyperlink"/>
@@ -2690,7 +2761,7 @@
                 <w:noProof/>
                 <w:webHidden/>
               </w:rPr>
-              <w:instrText xml:space="preserve"> PAGEREF _Toc38523761 \h </w:instrText>
+              <w:instrText xml:space="preserve"> PAGEREF _Toc38525138 \h </w:instrText>
             </w:r>
             <w:r>
               <w:rPr>
@@ -2734,7 +2805,7 @@
               <w:szCs w:val="24"/>
             </w:rPr>
           </w:pPr>
-          <w:hyperlink w:anchor="_Toc38523762" w:history="1">
+          <w:hyperlink w:anchor="_Toc38525139" w:history="1">
             <w:r>
               <w:rPr>
                 <w:rStyle w:val="Hyperlink"/>
@@ -2761,7 +2832,7 @@
                 <w:noProof/>
                 <w:webHidden/>
               </w:rPr>
-              <w:instrText xml:space="preserve"> PAGEREF _Toc38523762 \h </w:instrText>
+              <w:instrText xml:space="preserve"> PAGEREF _Toc38525139 \h </w:instrText>
             </w:r>
             <w:r>
               <w:rPr>
@@ -2805,7 +2876,7 @@
               <w:noProof/>
             </w:rPr>
           </w:pPr>
-          <w:hyperlink w:anchor="_Toc38523763" w:history="1">
+          <w:hyperlink w:anchor="_Toc38525140" w:history="1">
             <w:r>
               <w:rPr>
                 <w:rStyle w:val="Hyperlink"/>
@@ -2832,7 +2903,7 @@
                 <w:noProof/>
                 <w:webHidden/>
               </w:rPr>
-              <w:instrText xml:space="preserve"> PAGEREF _Toc38523763 \h </w:instrText>
+              <w:instrText xml:space="preserve"> PAGEREF _Toc38525140 \h </w:instrText>
             </w:r>
             <w:r>
               <w:rPr>
@@ -2876,7 +2947,7 @@
               <w:szCs w:val="24"/>
             </w:rPr>
           </w:pPr>
-          <w:hyperlink w:anchor="_Toc38523764" w:history="1">
+          <w:hyperlink w:anchor="_Toc38525141" w:history="1">
             <w:r>
               <w:rPr>
                 <w:rStyle w:val="Hyperlink"/>
@@ -2903,7 +2974,7 @@
                 <w:noProof/>
                 <w:webHidden/>
               </w:rPr>
-              <w:instrText xml:space="preserve"> PAGEREF _Toc38523764 \h </w:instrText>
+              <w:instrText xml:space="preserve"> PAGEREF _Toc38525141 \h </w:instrText>
             </w:r>
             <w:r>
               <w:rPr>
@@ -2947,7 +3018,7 @@
               <w:noProof/>
             </w:rPr>
           </w:pPr>
-          <w:hyperlink w:anchor="_Toc38523765" w:history="1">
+          <w:hyperlink w:anchor="_Toc38525142" w:history="1">
             <w:r>
               <w:rPr>
                 <w:rStyle w:val="Hyperlink"/>
@@ -2974,7 +3045,7 @@
                 <w:noProof/>
                 <w:webHidden/>
               </w:rPr>
-              <w:instrText xml:space="preserve"> PAGEREF _Toc38523765 \h </w:instrText>
+              <w:instrText xml:space="preserve"> PAGEREF _Toc38525142 \h </w:instrText>
             </w:r>
             <w:r>
               <w:rPr>
@@ -3018,7 +3089,7 @@
               <w:noProof/>
             </w:rPr>
           </w:pPr>
-          <w:hyperlink w:anchor="_Toc38523766" w:history="1">
+          <w:hyperlink w:anchor="_Toc38525143" w:history="1">
             <w:r>
               <w:rPr>
                 <w:rStyle w:val="Hyperlink"/>
@@ -3045,7 +3116,7 @@
                 <w:noProof/>
                 <w:webHidden/>
               </w:rPr>
-              <w:instrText xml:space="preserve"> PAGEREF _Toc38523766 \h </w:instrText>
+              <w:instrText xml:space="preserve"> PAGEREF _Toc38525143 \h </w:instrText>
             </w:r>
             <w:r>
               <w:rPr>
@@ -3103,7 +3174,7 @@
         <w:contextualSpacing w:val="0"/>
         <w:jc w:val="center"/>
       </w:pPr>
-      <w:bookmarkStart w:id="0" w:name="_Toc38523730"/>
+      <w:bookmarkStart w:id="0" w:name="_Toc38525106"/>
       <w:r>
         <w:rPr>
           <w:rStyle w:val="Heading1Char"/>
@@ -3122,7 +3193,7 @@
       </w:pPr>
     </w:p>
     <w:p>
-      <w:bookmarkStart w:id="1" w:name="_Toc38523731"/>
+      <w:bookmarkStart w:id="1" w:name="_Toc38525107"/>
       <w:r>
         <w:rPr>
           <w:rStyle w:val="Heading2Char"/>
@@ -3207,7 +3278,7 @@
       </w:pPr>
     </w:p>
     <w:p>
-      <w:bookmarkStart w:id="2" w:name="_Toc38523732"/>
+      <w:bookmarkStart w:id="2" w:name="_Toc38525108"/>
       <w:r>
         <w:rPr>
           <w:rStyle w:val="Heading2Char"/>
@@ -3274,128 +3345,139 @@
     </w:p>
     <w:p>
       <w:pPr>
+        <w:pStyle w:val="Heading2"/>
+      </w:pPr>
+      <w:bookmarkStart w:id="3" w:name="_Toc38525109"/>
+      <w:r>
+        <w:t xml:space="preserve">The </w:t>
+      </w:r>
+      <w:r>
+        <w:t>Altair</w:t>
+      </w:r>
+      <w:r>
+        <w:t xml:space="preserve"> DOS (Disk Operating System) and </w:t>
+      </w:r>
+      <w:r>
+        <w:t>Altair</w:t>
+      </w:r>
+      <w:r>
+        <w:t xml:space="preserve"> </w:t>
+      </w:r>
+      <w:r>
+        <w:t xml:space="preserve">BASIC </w:t>
+      </w:r>
+      <w:r>
+        <w:t xml:space="preserve">are designed to run on </w:t>
+      </w:r>
+      <w:r>
+        <w:t>Altair</w:t>
+      </w:r>
+      <w:r>
+        <w:t xml:space="preserve"> hardware and no other. Therefore</w:t>
+      </w:r>
+      <w:r>
+        <w:t>,</w:t>
+      </w:r>
+      <w:r>
+        <w:t xml:space="preserve"> they are called "machine dependent". You will still be able to run your DOS programs by simply booting up </w:t>
+      </w:r>
+      <w:r>
+        <w:t>Altair</w:t>
+      </w:r>
+      <w:r>
+        <w:t xml:space="preserve"> DOS at any time.</w:t>
+      </w:r>
+      <w:bookmarkEnd w:id="3"/>
+    </w:p>
+    <w:p/>
+    <w:p>
+      <w:pPr>
         <w:ind w:firstLine="720"/>
       </w:pPr>
       <w:r>
-        <w:t xml:space="preserve">The </w:t>
+        <w:t>However, by booting up CP/M instead of DOS</w:t>
+      </w:r>
+      <w:r>
+        <w:t>,</w:t>
+      </w:r>
+      <w:r>
+        <w:t xml:space="preserve"> you will have available another large body of software written on many different machines. This is possible since CP/M is designed in such a way as to be "machine independent". Programs written for CP/M communicate only with the CP/M operating system which in turn communicates with the </w:t>
       </w:r>
       <w:r>
         <w:t>Altair</w:t>
       </w:r>
       <w:r>
-        <w:t xml:space="preserve"> DOS (Disk Operating System) and </w:t>
+        <w:t xml:space="preserve"> har</w:t>
+      </w:r>
+      <w:r>
+        <w:t>d</w:t>
+      </w:r>
+      <w:r>
+        <w:t xml:space="preserve">ware. In this way, CP/M programs are completely </w:t>
+      </w:r>
+      <w:r>
+        <w:lastRenderedPageBreak/>
+        <w:t xml:space="preserve">isolated from the actual hardware in use. This is why the exact same CP/M program written for another computer will run on your </w:t>
       </w:r>
       <w:r>
         <w:t>Altair</w:t>
       </w:r>
       <w:r>
-        <w:t xml:space="preserve"> are designed to run on </w:t>
+        <w:t xml:space="preserve"> in the same way. Once the user adds CP/M to the </w:t>
       </w:r>
       <w:r>
         <w:t>Altair</w:t>
       </w:r>
       <w:r>
-        <w:t xml:space="preserve"> hardware and no other. Therefore</w:t>
-      </w:r>
-      <w:r>
-        <w:t>,</w:t>
-      </w:r>
-      <w:r>
-        <w:t xml:space="preserve"> they are called "machine dependent". You will still be able to run your DOS programs by simply booting up </w:t>
-      </w:r>
-      <w:r>
-        <w:t>Altair</w:t>
-      </w:r>
-      <w:r>
-        <w:t xml:space="preserve"> DOS at any time.</w:t>
+        <w:t xml:space="preserve"> system, he has made a vast amount of computer languages and applications operable on the system.</w:t>
       </w:r>
     </w:p>
     <w:p/>
     <w:p>
+      <w:bookmarkStart w:id="4" w:name="_Toc38525110"/>
+      <w:r>
+        <w:rPr>
+          <w:rStyle w:val="Heading2Char"/>
+        </w:rPr>
+        <w:t>WHAT IS CP/M?</w:t>
+      </w:r>
+      <w:bookmarkEnd w:id="4"/>
+    </w:p>
+    <w:p/>
+    <w:p>
       <w:pPr>
         <w:ind w:firstLine="720"/>
       </w:pPr>
       <w:r>
-        <w:t>However, by booting up CP/M instead of DOS</w:t>
-      </w:r>
-      <w:r>
-        <w:t>,</w:t>
-      </w:r>
-      <w:r>
-        <w:t xml:space="preserve"> you will have available another large body of software written on many different machines. This is possible since CP/M is designed in such a way as to be "machine independent". Programs written for CP/M communicate only with the CP/M operating system which in turn communicates with the </w:t>
-      </w:r>
-      <w:r>
-        <w:t>Altair</w:t>
-      </w:r>
-      <w:r>
-        <w:t xml:space="preserve"> har</w:t>
-      </w:r>
-      <w:r>
-        <w:t>d</w:t>
-      </w:r>
-      <w:r>
-        <w:t xml:space="preserve">ware. In this way, CP/M programs are completely isolated from the actual hardware in use. This is why the exact same CP/M program written for another computer will run on your </w:t>
-      </w:r>
-      <w:r>
-        <w:lastRenderedPageBreak/>
-        <w:t>Altair</w:t>
-      </w:r>
-      <w:r>
-        <w:t xml:space="preserve"> in the same way. Once the user adds CP/M to the </w:t>
-      </w:r>
-      <w:r>
-        <w:t>Altair</w:t>
-      </w:r>
-      <w:r>
-        <w:t xml:space="preserve"> system, he has made a vast amount of computer languages and applications operable on the system.</w:t>
-      </w:r>
-    </w:p>
-    <w:p/>
-    <w:p>
-      <w:bookmarkStart w:id="3" w:name="_Toc38523733"/>
+        <w:t>CP/M (Control Program / Microprocessors) is a software system designed to record and retrieve programs and data on floppy disks. Like all software systems, it is a collection of programs that are inter-related and are designed to accomplish specific tasks within the system. CP/M operates with 8080 and Z80 microprocessors and is largely independent of the design of the computer and floppy disk system. It has therefore been adopted for use with almost all computers using the 8080 and Z80 families of microprocessors. CP/M has become a de facto "standard" and a large group of high level languages and application software systems have been designed to run under its control.</w:t>
+      </w:r>
+    </w:p>
+    <w:p>
+      <w:pPr>
+        <w:ind w:firstLine="720"/>
+      </w:pPr>
+    </w:p>
+    <w:p>
+      <w:bookmarkStart w:id="5" w:name="_Toc38525111"/>
       <w:r>
         <w:rPr>
           <w:rStyle w:val="Heading2Char"/>
         </w:rPr>
-        <w:t>WHAT IS CP/M?</w:t>
-      </w:r>
-      <w:bookmarkEnd w:id="3"/>
-    </w:p>
-    <w:p/>
-    <w:p>
-      <w:pPr>
-        <w:ind w:firstLine="720"/>
-      </w:pPr>
-      <w:r>
-        <w:t>CP/M (Control Program / Microprocessors) is a software system designed to record and retrieve programs and data on floppy disks. Like all software systems, it is a collection of programs that are inter-related and are designed to accomplish specific tasks within the system. CP/M operates with 8080 and Z80 microprocessors and is largely independent of the design of the computer and floppy disk system. It has therefore been adopted for use with almost all computers using the 8080 and Z80 families of microprocessors. CP/M has become a de facto "standard" and a large group of high level languages and application software systems have been designed to run under its control.</w:t>
-      </w:r>
-    </w:p>
-    <w:p>
-      <w:pPr>
-        <w:ind w:firstLine="720"/>
-      </w:pPr>
-    </w:p>
-    <w:p>
-      <w:bookmarkStart w:id="4" w:name="_Toc38523734"/>
+        <w:t>A BRIEF HIS</w:t>
+      </w:r>
       <w:r>
         <w:rPr>
           <w:rStyle w:val="Heading2Char"/>
         </w:rPr>
-        <w:t>A BRIEF HIS</w:t>
+        <w:t>TO</w:t>
       </w:r>
       <w:r>
         <w:rPr>
           <w:rStyle w:val="Heading2Char"/>
         </w:rPr>
-        <w:t>TO</w:t>
-      </w:r>
-      <w:r>
-        <w:rPr>
-          <w:rStyle w:val="Heading2Char"/>
-        </w:rPr>
         <w:t>RY OF CP/M</w:t>
       </w:r>
-      <w:bookmarkEnd w:id="4"/>
+      <w:bookmarkEnd w:id="5"/>
       <w:r>
         <w:t>.</w:t>
       </w:r>
@@ -3458,7 +3540,7 @@
       <w:pPr>
         <w:jc w:val="center"/>
       </w:pPr>
-      <w:bookmarkStart w:id="5" w:name="_Toc38523735"/>
+      <w:bookmarkStart w:id="6" w:name="_Toc38525112"/>
       <w:r>
         <w:rPr>
           <w:rStyle w:val="Heading1Char"/>
@@ -3466,7 +3548,7 @@
         <w:lastRenderedPageBreak/>
         <w:t>GETTING STARTED</w:t>
       </w:r>
-      <w:bookmarkEnd w:id="5"/>
+      <w:bookmarkEnd w:id="6"/>
       <w:r>
         <w:t>.</w:t>
       </w:r>
@@ -3476,14 +3558,14 @@
       <w:pPr>
         <w:pStyle w:val="Heading2"/>
       </w:pPr>
-      <w:bookmarkStart w:id="6" w:name="_Toc38523736"/>
+      <w:bookmarkStart w:id="7" w:name="_Toc38525113"/>
       <w:r>
         <w:t>YOUR CP/M PACKAGE</w:t>
       </w:r>
       <w:r>
         <w:t>.</w:t>
       </w:r>
-      <w:bookmarkEnd w:id="6"/>
+      <w:bookmarkEnd w:id="7"/>
     </w:p>
     <w:p>
       <w:r>
@@ -3675,14 +3757,14 @@
       <w:pPr>
         <w:jc w:val="center"/>
       </w:pPr>
-      <w:bookmarkStart w:id="7" w:name="_Toc38523737"/>
+      <w:bookmarkStart w:id="8" w:name="_Toc38525114"/>
       <w:r>
         <w:rPr>
           <w:rStyle w:val="Heading1Char"/>
         </w:rPr>
         <w:t>MEMORY REQUIREMENTS AND ADDRESS</w:t>
       </w:r>
-      <w:bookmarkEnd w:id="7"/>
+      <w:bookmarkEnd w:id="8"/>
       <w:r>
         <w:t>.</w:t>
       </w:r>
@@ -3702,7 +3784,7 @@
       <w:pPr>
         <w:jc w:val="center"/>
       </w:pPr>
-      <w:bookmarkStart w:id="8" w:name="_Toc38523738"/>
+      <w:bookmarkStart w:id="9" w:name="_Toc38525115"/>
       <w:r>
         <w:rPr>
           <w:rStyle w:val="Heading1Char"/>
@@ -3721,7 +3803,7 @@
         </w:rPr>
         <w:t xml:space="preserve"> PROCEDURE</w:t>
       </w:r>
-      <w:bookmarkEnd w:id="8"/>
+      <w:bookmarkEnd w:id="9"/>
       <w:r>
         <w:t>.</w:t>
       </w:r>
@@ -3805,14 +3887,14 @@
       <w:pPr>
         <w:jc w:val="center"/>
       </w:pPr>
-      <w:bookmarkStart w:id="9" w:name="_Toc38523739"/>
+      <w:bookmarkStart w:id="10" w:name="_Toc38525116"/>
       <w:r>
         <w:rPr>
           <w:rStyle w:val="Heading2Char"/>
         </w:rPr>
         <w:t>LIST OF STANDARD TERMINALS</w:t>
       </w:r>
-      <w:bookmarkEnd w:id="9"/>
+      <w:bookmarkEnd w:id="10"/>
     </w:p>
     <w:p>
       <w:pPr>
@@ -4573,7 +4655,7 @@
       <w:pPr>
         <w:jc w:val="center"/>
       </w:pPr>
-      <w:bookmarkStart w:id="10" w:name="_Toc38523740"/>
+      <w:bookmarkStart w:id="11" w:name="_Toc38525117"/>
       <w:r>
         <w:rPr>
           <w:rStyle w:val="Heading1Char"/>
@@ -4581,7 +4663,7 @@
         <w:lastRenderedPageBreak/>
         <w:t>RE-SIZING YOUR SYSTEM</w:t>
       </w:r>
-      <w:bookmarkEnd w:id="10"/>
+      <w:bookmarkEnd w:id="11"/>
       <w:r>
         <w:t>.</w:t>
       </w:r>
@@ -4971,7 +5053,7 @@
       <w:pPr>
         <w:jc w:val="center"/>
       </w:pPr>
-      <w:bookmarkStart w:id="11" w:name="_Toc38523741"/>
+      <w:bookmarkStart w:id="12" w:name="_Toc38525118"/>
       <w:r>
         <w:rPr>
           <w:rStyle w:val="Heading1Char"/>
@@ -4984,7 +5066,7 @@
         </w:rPr>
         <w:t>BYTE OPTIONS</w:t>
       </w:r>
-      <w:bookmarkEnd w:id="11"/>
+      <w:bookmarkEnd w:id="12"/>
       <w:r>
         <w:t>.</w:t>
       </w:r>
@@ -5498,14 +5580,14 @@
       <w:pPr>
         <w:jc w:val="center"/>
       </w:pPr>
-      <w:bookmarkStart w:id="12" w:name="_Toc38523742"/>
+      <w:bookmarkStart w:id="13" w:name="_Toc38525119"/>
       <w:r>
         <w:rPr>
           <w:rStyle w:val="Heading1Char"/>
         </w:rPr>
         <w:t>CHANGING THE I/O CONFIGURATION</w:t>
       </w:r>
-      <w:bookmarkEnd w:id="12"/>
+      <w:bookmarkEnd w:id="13"/>
       <w:r>
         <w:t>.</w:t>
       </w:r>
@@ -5531,14 +5613,14 @@
       <w:pPr>
         <w:jc w:val="center"/>
       </w:pPr>
-      <w:bookmarkStart w:id="13" w:name="_Toc38523743"/>
+      <w:bookmarkStart w:id="14" w:name="_Toc38525120"/>
       <w:r>
         <w:rPr>
           <w:rStyle w:val="Heading2Char"/>
         </w:rPr>
         <w:t>PATCHING WITH SAVEUSER</w:t>
       </w:r>
-      <w:bookmarkEnd w:id="13"/>
+      <w:bookmarkEnd w:id="14"/>
       <w:r>
         <w:t>.</w:t>
       </w:r>
@@ -5631,14 +5713,14 @@
       <w:pPr>
         <w:jc w:val="center"/>
       </w:pPr>
-      <w:bookmarkStart w:id="14" w:name="_Toc38523744"/>
+      <w:bookmarkStart w:id="15" w:name="_Toc38525121"/>
       <w:r>
         <w:rPr>
           <w:rStyle w:val="Heading2Char"/>
         </w:rPr>
         <w:t>SYSGEN PROCEDURE</w:t>
       </w:r>
-      <w:bookmarkEnd w:id="14"/>
+      <w:bookmarkEnd w:id="15"/>
       <w:r>
         <w:t>.</w:t>
       </w:r>
@@ -6275,21 +6357,21 @@
       <w:pPr>
         <w:jc w:val="center"/>
       </w:pPr>
-      <w:bookmarkStart w:id="15" w:name="_Toc38523745"/>
+      <w:bookmarkStart w:id="16" w:name="_Toc38525122"/>
       <w:r>
         <w:rPr>
           <w:rStyle w:val="Heading1Char"/>
         </w:rPr>
         <w:t>DEFINITIONS OF CP/M PROGRAMS</w:t>
       </w:r>
-      <w:bookmarkEnd w:id="15"/>
+      <w:bookmarkEnd w:id="16"/>
       <w:r>
         <w:t>.</w:t>
       </w:r>
     </w:p>
     <w:p/>
     <w:p>
-      <w:bookmarkStart w:id="16" w:name="_Toc38523746"/>
+      <w:bookmarkStart w:id="17" w:name="_Toc38525123"/>
       <w:r>
         <w:rPr>
           <w:rStyle w:val="Heading2Char"/>
@@ -6302,7 +6384,7 @@
         </w:rPr>
         <w:t>.COM</w:t>
       </w:r>
-      <w:bookmarkEnd w:id="16"/>
+      <w:bookmarkEnd w:id="17"/>
       <w:r>
         <w:t xml:space="preserve"> </w:t>
       </w:r>
@@ -6346,14 +6428,14 @@
       </w:pPr>
     </w:p>
     <w:p>
-      <w:bookmarkStart w:id="17" w:name="_Toc38523747"/>
+      <w:bookmarkStart w:id="18" w:name="_Toc38525124"/>
       <w:r>
         <w:rPr>
           <w:rStyle w:val="Heading2Char"/>
         </w:rPr>
         <w:t>ASM.COM</w:t>
       </w:r>
-      <w:bookmarkEnd w:id="17"/>
+      <w:bookmarkEnd w:id="18"/>
       <w:r>
         <w:t xml:space="preserve"> -- This file contains the complete CP/M two-pass assembler. The ASM command loads and executes the CP/M 8080 assembler. It is used with the name of a source file containing assembly language statements and contains parameters directing the assembler where to get the input file and direct the output files. The following example will assemble TEST.ASM taking the source from drive A, writing the output hex file TEST.HEX to drive B and the output print file TEST.PRN to drive C.</w:t>
       </w:r>
@@ -6388,14 +6470,14 @@
       </w:pPr>
     </w:p>
     <w:p>
-      <w:bookmarkStart w:id="18" w:name="_Toc38523748"/>
+      <w:bookmarkStart w:id="19" w:name="_Toc38525125"/>
       <w:r>
         <w:rPr>
           <w:rStyle w:val="Heading2Char"/>
         </w:rPr>
         <w:t>DDT.COM</w:t>
       </w:r>
-      <w:bookmarkEnd w:id="18"/>
+      <w:bookmarkEnd w:id="19"/>
       <w:r>
         <w:t xml:space="preserve"> -- This file contains the CP/M Dynamic Debugging Tool a very powerful monitor plus a tool for analyzing software problems. It can perform common monitor program functions such as dumping memory in HEX, or ASCII. It can also disassemble 8080 machine code into assembly language mnemonics, and assemble individual instructions. It is called by typing: </w:t>
       </w:r>
@@ -6454,7 +6536,7 @@
     <w:p/>
     <w:p/>
     <w:p>
-      <w:bookmarkStart w:id="19" w:name="_Toc38523749"/>
+      <w:bookmarkStart w:id="20" w:name="_Toc38525126"/>
       <w:r>
         <w:rPr>
           <w:rStyle w:val="Heading2Char"/>
@@ -6462,7 +6544,7 @@
         <w:lastRenderedPageBreak/>
         <w:t>DUMP.COM</w:t>
       </w:r>
-      <w:bookmarkEnd w:id="19"/>
+      <w:bookmarkEnd w:id="20"/>
       <w:r>
         <w:t xml:space="preserve"> -- This program types the contents of a specified disk file in </w:t>
       </w:r>
@@ -6481,14 +6563,14 @@
     </w:p>
     <w:p/>
     <w:p>
-      <w:bookmarkStart w:id="20" w:name="_Toc38523750"/>
+      <w:bookmarkStart w:id="21" w:name="_Toc38525127"/>
       <w:r>
         <w:rPr>
           <w:rStyle w:val="Heading2Char"/>
         </w:rPr>
         <w:t>ED.COM</w:t>
       </w:r>
-      <w:bookmarkEnd w:id="20"/>
+      <w:bookmarkEnd w:id="21"/>
       <w:r>
         <w:t xml:space="preserve"> -- This file contains the CP/M Editor. It permits creation and alteration of text files in ASCII under CP/M. In addition, programs in the compiled versions of high-level languages such as BASIC and FORTRAN can be entered through the ED context editor.</w:t>
       </w:r>
@@ -6512,14 +6594,14 @@
     </w:p>
     <w:p/>
     <w:p>
-      <w:bookmarkStart w:id="21" w:name="_Toc38523751"/>
+      <w:bookmarkStart w:id="22" w:name="_Toc38525128"/>
       <w:r>
         <w:rPr>
           <w:rStyle w:val="Heading2Char"/>
         </w:rPr>
         <w:t>LOAD.COM</w:t>
       </w:r>
-      <w:bookmarkEnd w:id="21"/>
+      <w:bookmarkEnd w:id="22"/>
       <w:r>
         <w:t xml:space="preserve"> -- This program reads a file that contains HEX machine code such as produced as output by the assembler and creates a file</w:t>
       </w:r>
@@ -6570,14 +6652,14 @@
     </w:p>
     <w:p/>
     <w:p>
-      <w:bookmarkStart w:id="22" w:name="_Toc38523752"/>
+      <w:bookmarkStart w:id="23" w:name="_Toc38525129"/>
       <w:r>
         <w:rPr>
           <w:rStyle w:val="Heading2Char"/>
         </w:rPr>
         <w:t>PIP.COM</w:t>
       </w:r>
-      <w:bookmarkEnd w:id="22"/>
+      <w:bookmarkEnd w:id="23"/>
       <w:r>
         <w:t xml:space="preserve"> --This is the Peripheral Interchange Program which is used to transfer files from disk to disk. It also-does such things as media conversion necessary to load, print, punch, copy and combine disk files. Study all the uses and forms of the PIP program very carefully. You will use it a lot.</w:t>
       </w:r>
@@ -6590,14 +6672,14 @@
     </w:p>
     <w:p/>
     <w:p>
-      <w:bookmarkStart w:id="23" w:name="_Toc38523753"/>
+      <w:bookmarkStart w:id="24" w:name="_Toc38525130"/>
       <w:r>
         <w:rPr>
           <w:rStyle w:val="Heading2Char"/>
         </w:rPr>
         <w:t>STAT.COM</w:t>
       </w:r>
-      <w:bookmarkEnd w:id="23"/>
+      <w:bookmarkEnd w:id="24"/>
       <w:r>
         <w:t xml:space="preserve"> -- Another one of the important CP/M programs. This one provides statistical information about the file storage and the device </w:t>
       </w:r>
@@ -6654,7 +6736,7 @@
       </w:r>
     </w:p>
     <w:p>
-      <w:bookmarkStart w:id="24" w:name="_Toc38523754"/>
+      <w:bookmarkStart w:id="25" w:name="_Toc38525131"/>
       <w:r>
         <w:rPr>
           <w:rStyle w:val="Heading2Char"/>
@@ -6662,7 +6744,7 @@
         <w:lastRenderedPageBreak/>
         <w:t>DUMP.ASM</w:t>
       </w:r>
-      <w:bookmarkEnd w:id="24"/>
+      <w:bookmarkEnd w:id="25"/>
       <w:r>
         <w:t xml:space="preserve"> - This is a sample .ASM file which shows how CP/M programs are written in assembly language.</w:t>
       </w:r>
@@ -6707,14 +6789,14 @@
       </w:r>
     </w:p>
     <w:p>
-      <w:bookmarkStart w:id="25" w:name="_Toc38523755"/>
+      <w:bookmarkStart w:id="26" w:name="_Toc38525132"/>
       <w:r>
         <w:rPr>
           <w:rStyle w:val="Heading2Char"/>
         </w:rPr>
         <w:t>LIST.COM</w:t>
       </w:r>
-      <w:bookmarkEnd w:id="25"/>
+      <w:bookmarkEnd w:id="26"/>
       <w:r>
         <w:t xml:space="preserve"> -- Lists the directory and number of records for each program on your disk.</w:t>
       </w:r>
@@ -6749,14 +6831,14 @@
     </w:p>
     <w:p/>
     <w:p>
-      <w:bookmarkStart w:id="26" w:name="_Toc38523756"/>
+      <w:bookmarkStart w:id="27" w:name="_Toc38525133"/>
       <w:r>
         <w:rPr>
           <w:rStyle w:val="Heading2Char"/>
         </w:rPr>
         <w:t>FORMAT.COM</w:t>
       </w:r>
-      <w:bookmarkEnd w:id="26"/>
+      <w:bookmarkEnd w:id="27"/>
       <w:r>
         <w:t xml:space="preserve"> -- This program will format a raw diskette</w:t>
       </w:r>
@@ -6769,14 +6851,14 @@
     </w:p>
     <w:p/>
     <w:p>
-      <w:bookmarkStart w:id="27" w:name="_Toc38523757"/>
+      <w:bookmarkStart w:id="28" w:name="_Toc38525134"/>
       <w:r>
         <w:rPr>
           <w:rStyle w:val="Heading2Char"/>
         </w:rPr>
         <w:t>COPY.COM</w:t>
       </w:r>
-      <w:bookmarkEnd w:id="27"/>
+      <w:bookmarkEnd w:id="28"/>
       <w:r>
         <w:t xml:space="preserve"> -- This program copies the entire disk using the- A (ALL) option to a new (may be unformatted) disk in another drive. The resulting format will be the same as the source disk. It may also be used to copy a disk until it detects an empty track using the M (MOST) option. The M</w:t>
       </w:r>
@@ -6811,14 +6893,14 @@
       </w:r>
     </w:p>
     <w:p>
-      <w:bookmarkStart w:id="28" w:name="_Toc38523758"/>
+      <w:bookmarkStart w:id="29" w:name="_Toc38525135"/>
       <w:r>
         <w:rPr>
           <w:rStyle w:val="Heading2Char"/>
         </w:rPr>
         <w:t>FILECOPY.COM</w:t>
       </w:r>
-      <w:bookmarkEnd w:id="28"/>
+      <w:bookmarkEnd w:id="29"/>
       <w:r>
         <w:t xml:space="preserve"> --This program will transfer files between disks using only a single disk drive. It loads a single file at a time from the source disk into memory, instructs the user to change disks, and writes the file onto the new disk. To transfer a file named "TEST.HEX" simply type the command:</w:t>
       </w:r>
@@ -6858,28 +6940,28 @@
     </w:p>
     <w:p/>
     <w:p>
-      <w:bookmarkStart w:id="29" w:name="_Toc38523759"/>
+      <w:bookmarkStart w:id="30" w:name="_Toc38525136"/>
       <w:r>
         <w:rPr>
           <w:rStyle w:val="Heading2Char"/>
         </w:rPr>
         <w:t>SAVEUSER.COM</w:t>
       </w:r>
-      <w:bookmarkEnd w:id="29"/>
+      <w:bookmarkEnd w:id="30"/>
       <w:r>
         <w:t xml:space="preserve"> --This program quickly writes BIOS "patches" to the disk by writing the USER AREA of the running system plus 128 bytes immediately prior (containing MODE byte) on to the disk. This is a total of 640 bytes (2 1/2 pages).</w:t>
       </w:r>
     </w:p>
     <w:p/>
     <w:p>
-      <w:bookmarkStart w:id="30" w:name="_Toc38523760"/>
+      <w:bookmarkStart w:id="31" w:name="_Toc38525137"/>
       <w:r>
         <w:rPr>
           <w:rStyle w:val="Heading2Char"/>
         </w:rPr>
         <w:t>CONFIG.COM</w:t>
       </w:r>
-      <w:bookmarkEnd w:id="30"/>
+      <w:bookmarkEnd w:id="31"/>
       <w:r>
         <w:t xml:space="preserve"> --This program sets up the USER AREA for the currently used I/O. It is possible to configure the system for many I/O </w:t>
       </w:r>
@@ -6892,28 +6974,28 @@
     </w:p>
     <w:p/>
     <w:p>
-      <w:bookmarkStart w:id="31" w:name="_Toc38523761"/>
+      <w:bookmarkStart w:id="32" w:name="_Toc38525138"/>
       <w:r>
         <w:rPr>
           <w:rStyle w:val="Heading2Char"/>
         </w:rPr>
         <w:t>USER.ASM</w:t>
       </w:r>
-      <w:bookmarkEnd w:id="31"/>
+      <w:bookmarkEnd w:id="32"/>
       <w:r>
         <w:t xml:space="preserve"> --This is a sample USER AREA source file which may be used as a basis for modifying the I/O of your system. See the listing in Appendix B.</w:t>
       </w:r>
     </w:p>
     <w:p/>
     <w:p>
-      <w:bookmarkStart w:id="32" w:name="_Toc38523762"/>
+      <w:bookmarkStart w:id="33" w:name="_Toc38525139"/>
       <w:r>
         <w:rPr>
           <w:rStyle w:val="Heading2Char"/>
         </w:rPr>
         <w:t>MEMR.COM</w:t>
       </w:r>
-      <w:bookmarkEnd w:id="32"/>
+      <w:bookmarkEnd w:id="33"/>
       <w:r>
         <w:t xml:space="preserve"> --This program is a memory test program that performs a battery of different tests. It</w:t>
       </w:r>
@@ -6976,28 +7058,28 @@
       <w:pPr>
         <w:jc w:val="center"/>
       </w:pPr>
-      <w:bookmarkStart w:id="33" w:name="_Toc38523763"/>
+      <w:bookmarkStart w:id="34" w:name="_Toc38525140"/>
       <w:r>
         <w:rPr>
           <w:rStyle w:val="Heading1Char"/>
         </w:rPr>
         <w:t>NORMAL OPERATION</w:t>
       </w:r>
-      <w:bookmarkEnd w:id="33"/>
+      <w:bookmarkEnd w:id="34"/>
       <w:r>
         <w:t>.</w:t>
       </w:r>
     </w:p>
     <w:p/>
     <w:p>
-      <w:bookmarkStart w:id="34" w:name="_Toc38523764"/>
+      <w:bookmarkStart w:id="35" w:name="_Toc38525141"/>
       <w:r>
         <w:rPr>
           <w:rStyle w:val="Heading2Char"/>
         </w:rPr>
         <w:t>USING MASTER COM DISKS</w:t>
       </w:r>
-      <w:bookmarkEnd w:id="34"/>
+      <w:bookmarkEnd w:id="35"/>
       <w:r>
         <w:t>.</w:t>
       </w:r>
@@ -7050,7 +7132,7 @@
       <w:pPr>
         <w:jc w:val="left"/>
       </w:pPr>
-      <w:bookmarkStart w:id="35" w:name="_Toc38523765"/>
+      <w:bookmarkStart w:id="36" w:name="_Toc38525142"/>
       <w:r>
         <w:rPr>
           <w:rStyle w:val="Heading1Char"/>
@@ -7075,7 +7157,7 @@
         </w:rPr>
         <w:t>SYSTEM LAYOUT</w:t>
       </w:r>
-      <w:bookmarkEnd w:id="35"/>
+      <w:bookmarkEnd w:id="36"/>
     </w:p>
     <w:p/>
     <w:p>
@@ -7101,7 +7183,16 @@
         <w:jc w:val="center"/>
       </w:pPr>
       <w:r>
-        <w:t>*** DISK PARAMETERS ***</w:t>
+        <w:t xml:space="preserve">*** </w:t>
+      </w:r>
+      <w:r>
+        <w:rPr>
+          <w:rStyle w:val="Heading2Char"/>
+        </w:rPr>
+        <w:t>DISK PARAMETERS</w:t>
+      </w:r>
+      <w:r>
+        <w:t xml:space="preserve"> ***</w:t>
       </w:r>
     </w:p>
     <w:p/>
@@ -7174,12 +7265,8 @@
       </w:r>
       <w:r>
         <w:tab/>
-      </w:r>
-      <w:proofErr w:type="spellStart"/>
-      <w:r>
         <w:t>ADDRESS</w:t>
       </w:r>
-      <w:proofErr w:type="spellEnd"/>
     </w:p>
     <w:p>
       <w:r>
@@ -7594,7 +7681,7 @@
       <w:pPr>
         <w:jc w:val="left"/>
       </w:pPr>
-      <w:bookmarkStart w:id="36" w:name="_Toc38523766"/>
+      <w:bookmarkStart w:id="37" w:name="_Toc38525143"/>
       <w:r>
         <w:rPr>
           <w:rStyle w:val="Heading1Char"/>
@@ -7614,7 +7701,7 @@
         </w:rPr>
         <w:t xml:space="preserve"> USER AREA LISTING</w:t>
       </w:r>
-      <w:bookmarkEnd w:id="36"/>
+      <w:bookmarkEnd w:id="37"/>
     </w:p>
     <w:p>
       <w:pPr>
@@ -14037,17 +14124,10 @@
     </w:p>
     <w:p>
       <w:pPr>
-        <w:rPr>
-          <w:sz w:val="20"/>
-          <w:szCs w:val="20"/>
-        </w:rPr>
-      </w:pPr>
-    </w:p>
-    <w:p>
-      <w:pPr>
         <w:jc w:val="center"/>
       </w:pPr>
       <w:r>
+        <w:lastRenderedPageBreak/>
         <w:t>LIFEBOAT ASSOCIATES</w:t>
       </w:r>
     </w:p>
@@ -14278,6 +14358,7 @@
         <w:t>PROBLEM DESCRIPTION:</w:t>
       </w:r>
     </w:p>
+    <w:p/>
     <w:p/>
     <w:p/>
     <w:p/>

</xml_diff>

<commit_message>
Added credits and source documents.
</commit_message>
<xml_diff>
--- a/Lifeboat Associates CPM2 Users Notes.docx
+++ b/Lifeboat Associates CPM2 Users Notes.docx
@@ -373,8 +373,51 @@
     </w:p>
     <w:p/>
     <w:p/>
+    <w:p>
+      <w:r>
+        <w:t>This document was created by Patrick Linstrut</w:t>
+      </w:r>
+      <w:r>
+        <w:t>h</w:t>
+      </w:r>
+      <w:r>
+        <w:t xml:space="preserve"> from information contained in “CP/M on MITS DISK – USERS NOTES”, April 27, 1977, and “CP/M2 ON NORTH STAR – DOUBLE DENSITY – QUAD CAPACITY USER’S NOTES”, December 1979, </w:t>
+      </w:r>
+      <w:r>
+        <w:t xml:space="preserve">produced </w:t>
+      </w:r>
+      <w:r>
+        <w:t xml:space="preserve">by Lifeboat Associates. </w:t>
+      </w:r>
+      <w:r>
+        <w:t>Errors m</w:t>
+      </w:r>
+      <w:r>
+        <w:t xml:space="preserve">ay be </w:t>
+      </w:r>
+      <w:r>
+        <w:t>reported</w:t>
+      </w:r>
+      <w:r>
+        <w:t xml:space="preserve"> at</w:t>
+      </w:r>
+      <w:r>
+        <w:t xml:space="preserve"> </w:t>
+      </w:r>
+      <w:r>
+        <w:t>https://github.com/deltecent/lifeboat-cpm22</w:t>
+      </w:r>
+      <w:r>
+        <w:t>.</w:t>
+      </w:r>
+    </w:p>
     <w:p/>
     <w:p/>
+    <w:p/>
+    <w:p/>
+    <w:p/>
+    <w:p/>
+    <w:p/>
     <w:p>
       <w:r>
         <w:t xml:space="preserve"> </w:t>
@@ -399,6 +442,8 @@
         <w:t>2020</w:t>
       </w:r>
     </w:p>
+    <w:p/>
+    <w:p/>
     <w:p>
       <w:pPr>
         <w:sectPr>
@@ -14396,11 +14441,6 @@
         <w:docPartUnique/>
       </w:docPartObj>
     </w:sdtPr>
-    <w:sdtEndPr>
-      <w:rPr>
-        <w:rStyle w:val="PageNumber"/>
-      </w:rPr>
-    </w:sdtEndPr>
     <w:sdtContent>
       <w:p>
         <w:pPr>
@@ -14442,11 +14482,6 @@
         <w:docPartUnique/>
       </w:docPartObj>
     </w:sdtPr>
-    <w:sdtEndPr>
-      <w:rPr>
-        <w:rStyle w:val="PageNumber"/>
-      </w:rPr>
-    </w:sdtEndPr>
     <w:sdtContent>
       <w:p>
         <w:pPr>
@@ -15209,7 +15244,7 @@
   <w:style w:type="paragraph" w:default="1" w:styleId="Normal">
     <w:name w:val="Normal"/>
     <w:qFormat/>
-    <w:rsid w:val="00A54A2B"/>
+    <w:rsid w:val="00E470D7"/>
     <w:pPr>
       <w:spacing w:before="100" w:beforeAutospacing="1" w:after="100" w:afterAutospacing="1" w:line="240" w:lineRule="exact"/>
       <w:contextualSpacing/>

</xml_diff>